<commit_message>
Update the interim report (Requirement Sepecification PART)
</commit_message>
<xml_diff>
--- a/Documents/Meeting Record/Workshop Record/12.11.2020_Workshop_3.docx
+++ b/Documents/Meeting Record/Workshop Record/12.11.2020_Workshop_3.docx
@@ -170,7 +170,7 @@
             <w:pPr>
               <w:spacing w:line="360" w:lineRule="exact"/>
               <w:rPr>
-                <w:rFonts w:ascii="微软雅黑" w:eastAsia="微软雅黑" w:hAnsi="微软雅黑" w:hint="eastAsia"/>
+                <w:rFonts w:ascii="微软雅黑" w:eastAsia="微软雅黑" w:hAnsi="微软雅黑"/>
                 <w:sz w:val="22"/>
               </w:rPr>
             </w:pPr>
@@ -438,85 +438,21 @@
                 <w:rFonts w:ascii="微软雅黑" w:eastAsia="微软雅黑" w:hAnsi="微软雅黑"/>
                 <w:sz w:val="22"/>
               </w:rPr>
-              <w:t xml:space="preserve">Hudie Liu, </w:t>
-            </w:r>
-            <w:proofErr w:type="spellStart"/>
+              <w:t>Hudie Liu, Yiyang Li</w:t>
+            </w:r>
             <w:r>
               <w:rPr>
                 <w:rFonts w:ascii="微软雅黑" w:eastAsia="微软雅黑" w:hAnsi="微软雅黑"/>
                 <w:sz w:val="22"/>
               </w:rPr>
-              <w:t>Yiyang</w:t>
-            </w:r>
-            <w:proofErr w:type="spellEnd"/>
+              <w:t xml:space="preserve"> (online)</w:t>
+            </w:r>
             <w:r>
               <w:rPr>
                 <w:rFonts w:ascii="微软雅黑" w:eastAsia="微软雅黑" w:hAnsi="微软雅黑"/>
                 <w:sz w:val="22"/>
               </w:rPr>
-              <w:t xml:space="preserve"> Li</w:t>
-            </w:r>
-            <w:r>
-              <w:rPr>
-                <w:rFonts w:ascii="微软雅黑" w:eastAsia="微软雅黑" w:hAnsi="微软雅黑"/>
-                <w:sz w:val="22"/>
-              </w:rPr>
-              <w:t xml:space="preserve"> (online)</w:t>
-            </w:r>
-            <w:r>
-              <w:rPr>
-                <w:rFonts w:ascii="微软雅黑" w:eastAsia="微软雅黑" w:hAnsi="微软雅黑"/>
-                <w:sz w:val="22"/>
-              </w:rPr>
-              <w:t xml:space="preserve">, </w:t>
-            </w:r>
-            <w:proofErr w:type="spellStart"/>
-            <w:r>
-              <w:rPr>
-                <w:rFonts w:ascii="微软雅黑" w:eastAsia="微软雅黑" w:hAnsi="微软雅黑"/>
-                <w:sz w:val="22"/>
-              </w:rPr>
-              <w:t>Haonan</w:t>
-            </w:r>
-            <w:proofErr w:type="spellEnd"/>
-            <w:r>
-              <w:rPr>
-                <w:rFonts w:ascii="微软雅黑" w:eastAsia="微软雅黑" w:hAnsi="微软雅黑"/>
-                <w:sz w:val="22"/>
-              </w:rPr>
-              <w:t xml:space="preserve"> Chen, </w:t>
-            </w:r>
-            <w:proofErr w:type="spellStart"/>
-            <w:r>
-              <w:rPr>
-                <w:rFonts w:ascii="微软雅黑" w:eastAsia="微软雅黑" w:hAnsi="微软雅黑"/>
-                <w:sz w:val="22"/>
-              </w:rPr>
-              <w:t>Rongjiang</w:t>
-            </w:r>
-            <w:proofErr w:type="spellEnd"/>
-            <w:r>
-              <w:rPr>
-                <w:rFonts w:ascii="微软雅黑" w:eastAsia="微软雅黑" w:hAnsi="微软雅黑"/>
-                <w:sz w:val="22"/>
-              </w:rPr>
-              <w:t xml:space="preserve"> Yang, </w:t>
-            </w:r>
-            <w:proofErr w:type="spellStart"/>
-            <w:r>
-              <w:rPr>
-                <w:rFonts w:ascii="微软雅黑" w:eastAsia="微软雅黑" w:hAnsi="微软雅黑"/>
-                <w:sz w:val="22"/>
-              </w:rPr>
-              <w:t>Xiaotian</w:t>
-            </w:r>
-            <w:proofErr w:type="spellEnd"/>
-            <w:r>
-              <w:rPr>
-                <w:rFonts w:ascii="微软雅黑" w:eastAsia="微软雅黑" w:hAnsi="微软雅黑"/>
-                <w:sz w:val="22"/>
-              </w:rPr>
-              <w:t xml:space="preserve"> Xia</w:t>
+              <w:t>, Haonan Chen, Rongjiang Yang, Xiaotian Xia</w:t>
             </w:r>
             <w:r>
               <w:rPr>
@@ -841,7 +777,7 @@
               <w:ind w:firstLineChars="0"/>
               <w:jc w:val="left"/>
               <w:rPr>
-                <w:rFonts w:ascii="Helvetica Neue" w:hAnsi="Helvetica Neue" w:cs="Helvetica Neue" w:hint="eastAsia"/>
+                <w:rFonts w:ascii="Helvetica Neue" w:hAnsi="Helvetica Neue" w:cs="Helvetica Neue"/>
                 <w:kern w:val="0"/>
                 <w:sz w:val="26"/>
                 <w:szCs w:val="26"/>
@@ -1022,18 +958,14 @@
               </w:rPr>
               <w:t xml:space="preserve">The words we use like “different vital </w:t>
             </w:r>
-            <w:proofErr w:type="spellStart"/>
-            <w:proofErr w:type="gramStart"/>
-            <w:r>
-              <w:rPr>
-                <w:rFonts w:ascii="微软雅黑" w:eastAsia="微软雅黑" w:hAnsi="微软雅黑"/>
-                <w:sz w:val="24"/>
-                <w:szCs w:val="24"/>
-              </w:rPr>
-              <w:t>signs”are</w:t>
-            </w:r>
-            <w:proofErr w:type="spellEnd"/>
-            <w:proofErr w:type="gramEnd"/>
+            <w:r>
+              <w:rPr>
+                <w:rFonts w:ascii="微软雅黑" w:eastAsia="微软雅黑" w:hAnsi="微软雅黑"/>
+                <w:sz w:val="24"/>
+                <w:szCs w:val="24"/>
+              </w:rPr>
+              <w:t>signs” are</w:t>
+            </w:r>
             <w:r>
               <w:rPr>
                 <w:rFonts w:ascii="微软雅黑" w:eastAsia="微软雅黑" w:hAnsi="微软雅黑"/>
@@ -1068,16 +1000,14 @@
               </w:rPr>
               <w:t xml:space="preserve">No reference (big problem), do not refer to </w:t>
             </w:r>
-            <w:proofErr w:type="spellStart"/>
-            <w:r>
-              <w:rPr>
-                <w:rFonts w:ascii="微软雅黑" w:eastAsia="微软雅黑" w:hAnsi="微软雅黑"/>
-                <w:sz w:val="24"/>
-                <w:szCs w:val="24"/>
-              </w:rPr>
-              <w:t>wikipedia</w:t>
-            </w:r>
-            <w:proofErr w:type="spellEnd"/>
+            <w:r>
+              <w:rPr>
+                <w:rFonts w:ascii="微软雅黑" w:eastAsia="微软雅黑" w:hAnsi="微软雅黑"/>
+                <w:sz w:val="24"/>
+                <w:szCs w:val="24"/>
+              </w:rPr>
+              <w:t>Wikipedia</w:t>
+            </w:r>
           </w:p>
           <w:p>
             <w:pPr>
@@ -1142,25 +1072,39 @@
                 <w:sz w:val="24"/>
                 <w:szCs w:val="24"/>
               </w:rPr>
-              <w:t xml:space="preserve">Requirement problem, we don’t understand what he really </w:t>
-            </w:r>
-            <w:proofErr w:type="gramStart"/>
-            <w:r>
-              <w:rPr>
-                <w:rFonts w:ascii="微软雅黑" w:eastAsia="微软雅黑" w:hAnsi="微软雅黑"/>
-                <w:sz w:val="24"/>
-                <w:szCs w:val="24"/>
-              </w:rPr>
-              <w:t>want</w:t>
-            </w:r>
-            <w:proofErr w:type="gramEnd"/>
-            <w:r>
-              <w:rPr>
-                <w:rFonts w:ascii="微软雅黑" w:eastAsia="微软雅黑" w:hAnsi="微软雅黑"/>
-                <w:sz w:val="24"/>
-                <w:szCs w:val="24"/>
-              </w:rPr>
-              <w:t>??</w:t>
+              <w:t>Requirement problem, we do</w:t>
+            </w:r>
+            <w:r>
+              <w:rPr>
+                <w:rFonts w:ascii="微软雅黑" w:eastAsia="微软雅黑" w:hAnsi="微软雅黑"/>
+                <w:sz w:val="24"/>
+                <w:szCs w:val="24"/>
+              </w:rPr>
+              <w:t xml:space="preserve"> not</w:t>
+            </w:r>
+            <w:r>
+              <w:rPr>
+                <w:rFonts w:ascii="微软雅黑" w:eastAsia="微软雅黑" w:hAnsi="微软雅黑"/>
+                <w:sz w:val="24"/>
+                <w:szCs w:val="24"/>
+              </w:rPr>
+              <w:t xml:space="preserve"> understand what he really </w:t>
+            </w:r>
+            <w:r>
+              <w:rPr>
+                <w:rFonts w:ascii="微软雅黑" w:eastAsia="微软雅黑" w:hAnsi="微软雅黑"/>
+                <w:sz w:val="24"/>
+                <w:szCs w:val="24"/>
+              </w:rPr>
+              <w:t>wants</w:t>
+            </w:r>
+            <w:r>
+              <w:rPr>
+                <w:rFonts w:ascii="微软雅黑" w:eastAsia="微软雅黑" w:hAnsi="微软雅黑"/>
+                <w:sz w:val="24"/>
+                <w:szCs w:val="24"/>
+              </w:rPr>
+              <w:t>?</w:t>
             </w:r>
           </w:p>
           <w:p>
@@ -1240,16 +1184,14 @@
               </w:rPr>
               <w:t xml:space="preserve">Transfer data and analyze them (4 kind of </w:t>
             </w:r>
-            <w:proofErr w:type="spellStart"/>
-            <w:r>
-              <w:rPr>
-                <w:rFonts w:ascii="微软雅黑" w:eastAsia="微软雅黑" w:hAnsi="微软雅黑"/>
-                <w:sz w:val="24"/>
-                <w:szCs w:val="24"/>
-              </w:rPr>
-              <w:t>deveices’data</w:t>
-            </w:r>
-            <w:proofErr w:type="spellEnd"/>
+            <w:r>
+              <w:rPr>
+                <w:rFonts w:ascii="微软雅黑" w:eastAsia="微软雅黑" w:hAnsi="微软雅黑"/>
+                <w:sz w:val="24"/>
+                <w:szCs w:val="24"/>
+              </w:rPr>
+              <w:t>devices data</w:t>
+            </w:r>
             <w:r>
               <w:rPr>
                 <w:rFonts w:ascii="微软雅黑" w:eastAsia="微软雅黑" w:hAnsi="微软雅黑"/>
@@ -1349,7 +1291,7 @@
               </w:tabs>
               <w:ind w:firstLineChars="0"/>
               <w:rPr>
-                <w:rFonts w:ascii="微软雅黑" w:eastAsia="微软雅黑" w:hAnsi="微软雅黑" w:hint="eastAsia"/>
+                <w:rFonts w:ascii="微软雅黑" w:eastAsia="微软雅黑" w:hAnsi="微软雅黑"/>
                 <w:sz w:val="24"/>
                 <w:szCs w:val="24"/>
               </w:rPr>
@@ -1463,41 +1405,23 @@
                 <w:sz w:val="24"/>
                 <w:szCs w:val="24"/>
               </w:rPr>
-              <w:t xml:space="preserve">The app capture and send </w:t>
-            </w:r>
-            <w:r>
-              <w:rPr>
-                <w:rFonts w:ascii="微软雅黑" w:eastAsia="微软雅黑" w:hAnsi="微软雅黑"/>
-                <w:sz w:val="24"/>
-                <w:szCs w:val="24"/>
-              </w:rPr>
-              <w:t xml:space="preserve">30 </w:t>
-            </w:r>
-            <w:proofErr w:type="spellStart"/>
-            <w:r>
-              <w:rPr>
-                <w:rFonts w:ascii="微软雅黑" w:eastAsia="微软雅黑" w:hAnsi="微软雅黑"/>
-                <w:sz w:val="24"/>
-                <w:szCs w:val="24"/>
-              </w:rPr>
-              <w:t>mins</w:t>
-            </w:r>
-            <w:r>
-              <w:rPr>
-                <w:rFonts w:ascii="微软雅黑" w:eastAsia="微软雅黑" w:hAnsi="微软雅黑"/>
-                <w:sz w:val="24"/>
-                <w:szCs w:val="24"/>
-              </w:rPr>
-              <w:t>’data</w:t>
-            </w:r>
-            <w:proofErr w:type="spellEnd"/>
-            <w:r>
-              <w:rPr>
-                <w:rFonts w:ascii="微软雅黑" w:eastAsia="微软雅黑" w:hAnsi="微软雅黑"/>
-                <w:sz w:val="24"/>
-                <w:szCs w:val="24"/>
-              </w:rPr>
-              <w:t xml:space="preserve"> for the first time, then send data every minute. </w:t>
+              <w:t>The app capture and send 30 min</w:t>
+            </w:r>
+            <w:r>
+              <w:rPr>
+                <w:rFonts w:ascii="微软雅黑" w:eastAsia="微软雅黑" w:hAnsi="微软雅黑"/>
+                <w:sz w:val="24"/>
+                <w:szCs w:val="24"/>
+              </w:rPr>
+              <w:t xml:space="preserve"> </w:t>
+            </w:r>
+            <w:r>
+              <w:rPr>
+                <w:rFonts w:ascii="微软雅黑" w:eastAsia="微软雅黑" w:hAnsi="微软雅黑"/>
+                <w:sz w:val="24"/>
+                <w:szCs w:val="24"/>
+              </w:rPr>
+              <w:t xml:space="preserve">data for the first time, then send data every minute. </w:t>
             </w:r>
           </w:p>
           <w:p>
@@ -1884,7 +1808,7 @@
               </w:tabs>
               <w:ind w:firstLineChars="0"/>
               <w:rPr>
-                <w:rFonts w:ascii="微软雅黑" w:eastAsia="微软雅黑" w:hAnsi="微软雅黑" w:hint="eastAsia"/>
+                <w:rFonts w:ascii="微软雅黑" w:eastAsia="微软雅黑" w:hAnsi="微软雅黑"/>
                 <w:sz w:val="24"/>
                 <w:szCs w:val="24"/>
               </w:rPr>
@@ -2018,7 +1942,7 @@
           <w:p>
             <w:pPr>
               <w:rPr>
-                <w:rFonts w:ascii="微软雅黑" w:eastAsia="微软雅黑" w:hAnsi="微软雅黑" w:hint="eastAsia"/>
+                <w:rFonts w:ascii="微软雅黑" w:eastAsia="微软雅黑" w:hAnsi="微软雅黑"/>
               </w:rPr>
             </w:pPr>
             <w:r>
@@ -2116,7 +2040,7 @@
           <w:p>
             <w:pPr>
               <w:rPr>
-                <w:rFonts w:ascii="微软雅黑" w:eastAsia="微软雅黑" w:hAnsi="微软雅黑" w:hint="eastAsia"/>
+                <w:rFonts w:ascii="微软雅黑" w:eastAsia="微软雅黑" w:hAnsi="微软雅黑"/>
               </w:rPr>
             </w:pPr>
             <w:r>
@@ -2165,7 +2089,7 @@
           <w:p>
             <w:pPr>
               <w:rPr>
-                <w:rFonts w:ascii="微软雅黑" w:eastAsia="微软雅黑" w:hAnsi="微软雅黑" w:hint="eastAsia"/>
+                <w:rFonts w:ascii="微软雅黑" w:eastAsia="微软雅黑" w:hAnsi="微软雅黑"/>
               </w:rPr>
             </w:pPr>
           </w:p>

</xml_diff>